<commit_message>
Reset position of of cursor for stream before returning it.
</commit_message>
<xml_diff>
--- a/Samples/Documents/Tutorial.Stream.docx
+++ b/Samples/Documents/Tutorial.Stream.docx
@@ -2064,8 +2064,325 @@
       </w:r>
     </w:p>
     <w:p>
-      <w:r>
-        <w:t xml:space="preserve"/>
+      <w:pPr>
+        <w:rPr>
+          <w:rStyle w:val="tgc"/>
+          <w:rFonts w:cstheme="minorHAnsi"/>
+          <w:color w:val="222222"/>
+          <w:shd w:val="clear" w:color="auto" w:fill="FFFFFF"/>
+          <w:lang w:val="en-US"/>
+        </w:rPr>
+      </w:pPr>
+      <w:r>
+        <w:rPr>
+          <w:noProof/>
+          <w:lang w:val="nl-NL" w:eastAsia="nl-NL"/>
+        </w:rPr>
+        <w:drawing>
+          <wp:anchor distT="0" distB="0" distL="114300" distR="114300" simplePos="0" relativeHeight="251667968" behindDoc="0" locked="0" layoutInCell="1" allowOverlap="1" wp14:editId="715050E3" wp14:anchorId="2FB5ECF5">
+            <wp:simplePos x="0" y="0"/>
+            <wp:positionH relativeFrom="column">
+              <wp:posOffset>-47625</wp:posOffset>
+            </wp:positionH>
+            <wp:positionV relativeFrom="paragraph">
+              <wp:posOffset>35560</wp:posOffset>
+            </wp:positionV>
+            <wp:extent cx="1562100" cy="1257300"/>
+            <wp:effectExtent l="0" t="0" r="0" b="0"/>
+            <wp:wrapSquare wrapText="bothSides"/>
+            <wp:docPr id="3" name="Afbeelding 3" descr="C:\Users\Egon\AppData\Local\Microsoft\Windows\INetCache\IE\BQ2GEGEG\Tomato-cut_vertical[1].png"/>
+            <wp:cNvGraphicFramePr>
+              <a:graphicFrameLocks xmlns:a="http://schemas.openxmlformats.org/drawingml/2006/main" noChangeAspect="1"/>
+            </wp:cNvGraphicFramePr>
+            <a:graphic xmlns:a="http://schemas.openxmlformats.org/drawingml/2006/main">
+              <a:graphicData uri="http://schemas.openxmlformats.org/drawingml/2006/picture">
+                <pic:pic xmlns:pic="http://schemas.openxmlformats.org/drawingml/2006/picture">
+                  <pic:nvPicPr>
+                    <pic:cNvPr id="0" name="Picture 1" descr="C:\Users\Egon\AppData\Local\Microsoft\Windows\INetCache\IE\BQ2GEGEG\Tomato-cut_vertical[1].png"/>
+                    <pic:cNvPicPr>
+                      <a:picLocks noChangeAspect="1" noChangeArrowheads="1"/>
+                    </pic:cNvPicPr>
+                  </pic:nvPicPr>
+                  <pic:blipFill>
+                    <a:blip r:embed="rId12" cstate="print">
+                      <a:extLst>
+                        <a:ext uri="{28A0092B-C50C-407E-A947-70E740481C1C}">
+                          <a14:useLocalDpi xmlns:a14="http://schemas.microsoft.com/office/drawing/2010/main" val="0"/>
+                        </a:ext>
+                      </a:extLst>
+                    </a:blip>
+                    <a:srcRect/>
+                    <a:stretch>
+                      <a:fillRect/>
+                    </a:stretch>
+                  </pic:blipFill>
+                  <pic:spPr bwMode="auto">
+                    <a:xfrm>
+                      <a:off x="0" y="0"/>
+                      <a:ext cx="1562100" cy="1257300"/>
+                    </a:xfrm>
+                    <a:prstGeom prst="rect">
+                      <a:avLst/>
+                    </a:prstGeom>
+                    <a:noFill/>
+                    <a:ln>
+                      <a:noFill/>
+                    </a:ln>
+                  </pic:spPr>
+                </pic:pic>
+              </a:graphicData>
+            </a:graphic>
+            <wp14:sizeRelH relativeFrom="page">
+              <wp14:pctWidth>0</wp14:pctWidth>
+            </wp14:sizeRelH>
+            <wp14:sizeRelV relativeFrom="page">
+              <wp14:pctHeight>0</wp14:pctHeight>
+            </wp14:sizeRelV>
+          </wp:anchor>
+        </w:drawing>
+      </w:r>
+      <w:r>
+        <w:rPr>
+          <w:rStyle w:val="tgc"/>
+          <w:rFonts w:cstheme="minorHAnsi"/>
+          <w:color w:val="222222"/>
+          <w:shd w:val="clear" w:color="auto" w:fill="FFFFFF"/>
+          <w:lang w:val="en-US"/>
+        </w:rPr>
+        <w:t>The diverging </w:t>
+      </w:r>
+      <w:r>
+        <w:rPr>
+          <w:rStyle w:val="tgc"/>
+          <w:rFonts w:cstheme="minorHAnsi"/>
+          <w:bCs/>
+          <w:color w:val="222222"/>
+          <w:shd w:val="clear" w:color="auto" w:fill="FFFFFF"/>
+          <w:lang w:val="en-US"/>
+        </w:rPr>
+        <w:t>pronunciation</w:t>
+      </w:r>
+      <w:r>
+        <w:rPr>
+          <w:rStyle w:val="tgc"/>
+          <w:rFonts w:cstheme="minorHAnsi"/>
+          <w:color w:val="222222"/>
+          <w:shd w:val="clear" w:color="auto" w:fill="FFFFFF"/>
+          <w:lang w:val="en-US"/>
+        </w:rPr>
+        <w:t> of </w:t>
+      </w:r>
+      <w:r>
+        <w:rPr>
+          <w:rStyle w:val="tgc"/>
+          <w:rFonts w:cstheme="minorHAnsi"/>
+          <w:bCs/>
+          <w:color w:val="222222"/>
+          <w:shd w:val="clear" w:color="auto" w:fill="FFFFFF"/>
+          <w:lang w:val="en-US"/>
+        </w:rPr>
+        <w:t>tomato</w:t>
+      </w:r>
+      <w:r>
+        <w:rPr>
+          <w:rStyle w:val="tgc"/>
+          <w:rFonts w:cstheme="minorHAnsi"/>
+          <w:color w:val="222222"/>
+          <w:shd w:val="clear" w:color="auto" w:fill="FFFFFF"/>
+          <w:lang w:val="en-US"/>
+        </w:rPr>
+        <w:t> (though not so much potato) is primarily</w:t>
+      </w:r>
+      <w:r>
+        <w:rPr>
+          <w:rStyle w:val="tgc"/>
+          <w:rFonts w:cstheme="minorHAnsi"/>
+          <w:color w:val="222222"/>
+          <w:shd w:val="clear" w:color="auto" w:fill="FFFFFF"/>
+          <w:lang w:val="en-US"/>
+        </w:rPr>
+        <w:t xml:space="preserve"> one</w:t>
+      </w:r>
+      <w:r>
+        <w:rPr>
+          <w:rStyle w:val="tgc"/>
+          <w:rFonts w:cstheme="minorHAnsi"/>
+          <w:color w:val="222222"/>
+          <w:shd w:val="clear" w:color="auto" w:fill="FFFFFF"/>
+          <w:lang w:val="en-US"/>
+        </w:rPr>
+        <w:t xml:space="preserve"> </w:t>
+      </w:r>
+      <w:r>
+        <w:rPr>
+          <w:rStyle w:val="tgc"/>
+          <w:rFonts w:cstheme="minorHAnsi"/>
+          <w:color w:val="222222"/>
+          <w:shd w:val="clear" w:color="auto" w:fill="FFFFFF"/>
+          <w:lang w:val="en-US"/>
+        </w:rPr>
+        <w:t>of regional dialect.</w:t>
+      </w:r>
+    </w:p>
+    <w:p>
+      <w:pPr>
+        <w:rPr>
+          <w:rStyle w:val="d8e"/>
+          <w:rFonts w:ascii="Calibri" w:hAnsi="Calibri" w:cs="Calibri"/>
+          <w:color w:val="222222"/>
+          <w:shd w:val="clear" w:color="auto" w:fill="FFFFFF"/>
+          <w:lang w:val="en-US"/>
+        </w:rPr>
+      </w:pPr>
+      <w:r>
+        <w:rPr>
+          <w:rStyle w:val="tgc"/>
+          <w:rFonts w:cstheme="minorHAnsi"/>
+          <w:color w:val="222222"/>
+          <w:shd w:val="clear" w:color="auto" w:fill="FFFFFF"/>
+          <w:lang w:val="en-US"/>
+        </w:rPr>
+        <w:t>The </w:t>
+      </w:r>
+      <w:r>
+        <w:rPr>
+          <w:rStyle w:val="tgc"/>
+          <w:rFonts w:cstheme="minorHAnsi"/>
+          <w:bCs/>
+          <w:color w:val="222222"/>
+          <w:shd w:val="clear" w:color="auto" w:fill="FFFFFF"/>
+          <w:lang w:val="en-US"/>
+        </w:rPr>
+        <w:t>pronunciation</w:t>
+      </w:r>
+      <w:r>
+        <w:rPr>
+          <w:rStyle w:val="tgc"/>
+          <w:rFonts w:cstheme="minorHAnsi"/>
+          <w:color w:val="222222"/>
+          <w:shd w:val="clear" w:color="auto" w:fill="FFFFFF"/>
+          <w:lang w:val="en-US"/>
+        </w:rPr>
+        <w:t> '</w:t>
+      </w:r>
+      <w:proofErr w:type="spellStart"/>
+      <w:r>
+        <w:rPr>
+          <w:rStyle w:val="tgc"/>
+          <w:rFonts w:cstheme="minorHAnsi"/>
+          <w:color w:val="222222"/>
+          <w:shd w:val="clear" w:color="auto" w:fill="FFFFFF"/>
+          <w:lang w:val="en-US"/>
+        </w:rPr>
+        <w:t>tuh</w:t>
+      </w:r>
+      <w:proofErr w:type="spellEnd"/>
+      <w:r>
+        <w:rPr>
+          <w:rStyle w:val="tgc"/>
+          <w:rFonts w:cstheme="minorHAnsi"/>
+          <w:color w:val="222222"/>
+          <w:shd w:val="clear" w:color="auto" w:fill="FFFFFF"/>
+          <w:lang w:val="en-US"/>
+        </w:rPr>
+        <w:t>-MAH-</w:t>
+      </w:r>
+      <w:proofErr w:type="spellStart"/>
+      <w:r>
+        <w:rPr>
+          <w:rStyle w:val="tgc"/>
+          <w:rFonts w:cstheme="minorHAnsi"/>
+          <w:color w:val="222222"/>
+          <w:shd w:val="clear" w:color="auto" w:fill="FFFFFF"/>
+          <w:lang w:val="en-US"/>
+        </w:rPr>
+        <w:t>toh</w:t>
+      </w:r>
+      <w:proofErr w:type="spellEnd"/>
+      <w:r>
+        <w:rPr>
+          <w:rStyle w:val="tgc"/>
+          <w:rFonts w:cstheme="minorHAnsi"/>
+          <w:color w:val="222222"/>
+          <w:shd w:val="clear" w:color="auto" w:fill="FFFFFF"/>
+          <w:lang w:val="en-US"/>
+        </w:rPr>
+        <w:t xml:space="preserve">' is the </w:t>
+      </w:r>
+      <w:r>
+        <w:rPr>
+          <w:rStyle w:val="tgc"/>
+          <w:rFonts w:cstheme="minorHAnsi"/>
+          <w:color w:val="222222"/>
+          <w:shd w:val="clear" w:color="auto" w:fill="FFFFFF"/>
+          <w:lang w:val="en-US"/>
+        </w:rPr>
+        <w:t>standard</w:t>
+      </w:r>
+      <w:r>
+        <w:rPr>
+          <w:rStyle w:val="tgc"/>
+          <w:rFonts w:cstheme="minorHAnsi"/>
+          <w:bCs/>
+          <w:color w:val="222222"/>
+          <w:shd w:val="clear" w:color="auto" w:fill="FFFFFF"/>
+          <w:lang w:val="en-US"/>
+        </w:rPr>
+        <w:t xml:space="preserve"> pronunciation</w:t>
+      </w:r>
+      <w:r>
+        <w:rPr>
+          <w:rStyle w:val="tgc"/>
+          <w:rFonts w:cstheme="minorHAnsi"/>
+          <w:color w:val="222222"/>
+          <w:shd w:val="clear" w:color="auto" w:fill="FFFFFF"/>
+          <w:lang w:val="en-US"/>
+        </w:rPr>
+        <w:t> in the UK and is accepted in the US regions of New England along with parts of the lower East Coast, while '</w:t>
+      </w:r>
+      <w:proofErr w:type="spellStart"/>
+      <w:r>
+        <w:rPr>
+          <w:rStyle w:val="tgc"/>
+          <w:rFonts w:cstheme="minorHAnsi"/>
+          <w:color w:val="222222"/>
+          <w:shd w:val="clear" w:color="auto" w:fill="FFFFFF"/>
+          <w:lang w:val="en-US"/>
+        </w:rPr>
+        <w:t>tuh</w:t>
+      </w:r>
+      <w:proofErr w:type="spellEnd"/>
+      <w:r>
+        <w:rPr>
+          <w:rStyle w:val="tgc"/>
+          <w:rFonts w:cstheme="minorHAnsi"/>
+          <w:color w:val="222222"/>
+          <w:shd w:val="clear" w:color="auto" w:fill="FFFFFF"/>
+          <w:lang w:val="en-US"/>
+        </w:rPr>
+        <w:t>-MAY-</w:t>
+      </w:r>
+      <w:proofErr w:type="spellStart"/>
+      <w:r>
+        <w:rPr>
+          <w:rStyle w:val="tgc"/>
+          <w:rFonts w:cstheme="minorHAnsi"/>
+          <w:color w:val="222222"/>
+          <w:shd w:val="clear" w:color="auto" w:fill="FFFFFF"/>
+          <w:lang w:val="en-US"/>
+        </w:rPr>
+        <w:t>toh</w:t>
+      </w:r>
+      <w:proofErr w:type="spellEnd"/>
+      <w:r>
+        <w:rPr>
+          <w:rStyle w:val="tgc"/>
+          <w:rFonts w:cstheme="minorHAnsi"/>
+          <w:color w:val="222222"/>
+          <w:shd w:val="clear" w:color="auto" w:fill="FFFFFF"/>
+          <w:lang w:val="en-US"/>
+        </w:rPr>
+        <w:t>' is found almost everywhere else.</w:t>
       </w:r>
     </w:p>
     <w:p>
@@ -5690,7 +6007,7 @@
                     <pic:cNvPicPr/>
                   </pic:nvPicPr>
                   <pic:blipFill>
-                    <a:blip r:embed="R5d46939ae75743fa" cstate="print">
+                    <a:blip r:embed="R6627add356cc4144" cstate="print">
                       <a:extLst>
                         <a:ext uri="{28A0092B-C50C-407E-A947-70E740481C1C}"/>
                       </a:extLst>
@@ -5848,7 +6165,7 @@
                     <pic:cNvPicPr/>
                   </pic:nvPicPr>
                   <pic:blipFill>
-                    <a:blip r:embed="R69bab2a984434a12" cstate="print">
+                    <a:blip r:embed="Rf147f9a304364c28" cstate="print">
                       <a:extLst>
                         <a:ext uri="{28A0092B-C50C-407E-A947-70E740481C1C}"/>
                       </a:extLst>
@@ -5935,7 +6252,7 @@
                     <pic:cNvPicPr/>
                   </pic:nvPicPr>
                   <pic:blipFill>
-                    <a:blip r:embed="Rb0bd024a8f56467b" cstate="print">
+                    <a:blip r:embed="R15983312de6d467a" cstate="print">
                       <a:extLst>
                         <a:ext uri="{28A0092B-C50C-407E-A947-70E740481C1C}"/>
                       </a:extLst>
@@ -6422,7 +6739,7 @@
           <w:lang w:val="en-US"/>
         </w:rPr>
         <w:t xml:space="preserve"/>
-        <w:t xml:space="preserve">Mozilla Wants Apple To Change Users' iPhone Advertiser ID Every Month</w:t>
+        <w:t xml:space="preserve">Samsung Chips Will Get Faster and Easier on Your Battery in 2020</w:t>
       </w:r>
       <w:r>
         <w:t xml:space="preserve"/>
@@ -6441,7 +6758,7 @@
           <w:lang w:val="en-US"/>
         </w:rPr>
         <w:t xml:space="preserve"/>
-        <w:t xml:space="preserve">Mozilla has launched a petition today to get Apple to rotate the IDFA unique identifier of iOS users every month. From a report: The purpose of this request is to prevent online advertisers from creat</w:t>
+        <w:t xml:space="preserve">Processor progress is harder to come by these days, but Samsung says it'll build chips next year that will give you a bit more battery life or a little more speed. From a report: Through improvements </w:t>
       </w:r>
       <w:r>
         <w:t xml:space="preserve"/>
@@ -6477,7 +6794,7 @@
           <w:lang w:val="en-US"/>
         </w:rPr>
         <w:t xml:space="preserve"/>
-        <w:t xml:space="preserve">US Government Admits It Doesn't Know If Assange Cracked Password For Manning</w:t>
+        <w:t xml:space="preserve">New York City Has a Y2K-Like Problem, and It Doesn't Want You To Know About It</w:t>
       </w:r>
       <w:r>
         <w:t xml:space="preserve"/>
@@ -6496,7 +6813,7 @@
           <w:lang w:val="en-US"/>
         </w:rPr>
         <w:t xml:space="preserve"/>
-        <w:t xml:space="preserve">An anonymous reader quotes a report from Motherboard: The U.S. government does not have any evidence that WikiLeaks founder Julian Assange succeeded in cracking a password for whistleblower Chelsea Ma</w:t>
+        <w:t xml:space="preserve">On April 6, something known as the GPS rollover, a cousin to the dreaded Y2K bug, mostly came and went, as businesses and government agencies around the world heeded warnings and made software or hard</w:t>
       </w:r>
       <w:r>
         <w:t xml:space="preserve"/>
@@ -6532,7 +6849,7 @@
           <w:lang w:val="en-US"/>
         </w:rPr>
         <w:t xml:space="preserve"/>
-        <w:t xml:space="preserve">Researchers 3D-Print Heart From Human Patient's Cells</w:t>
+        <w:t xml:space="preserve">What To Expect From Sony's Next-Gen PlayStation</w:t>
       </w:r>
       <w:r>
         <w:t xml:space="preserve"/>
@@ -6551,7 +6868,7 @@
           <w:lang w:val="en-US"/>
         </w:rPr>
         <w:t xml:space="preserve"/>
-        <w:t xml:space="preserve">Researchers have 3D-printed a heart using a patient's cells, providing hope that the technique could be used to heal hearts or engineer new ones for transplants. "This is the first time anyone anywher</w:t>
+        <w:t xml:space="preserve">Daetrin writes: Sony is unwilling to confirm "Playstation 5" as the name, but their next console is "no mere upgrade" according to a report from Wired, which cites Sony executives -- who spoke on the </w:t>
       </w:r>
       <w:r>
         <w:t xml:space="preserve"/>
@@ -6587,7 +6904,7 @@
           <w:lang w:val="en-US"/>
         </w:rPr>
         <w:t xml:space="preserve"/>
-        <w:t xml:space="preserve">Traversable Wormholes Can Exist, But They're Not Very Useful For Space Travel, Physicists Say</w:t>
+        <w:t xml:space="preserve">Mark Zuckerberg Leveraged Facebook User Data To Fight Rivals and Help Friends, Leaked Documents Show</w:t>
       </w:r>
       <w:r>
         <w:t xml:space="preserve"/>
@@ -6606,7 +6923,7 @@
           <w:lang w:val="en-US"/>
         </w:rPr>
         <w:t xml:space="preserve"/>
-        <w:t xml:space="preserve">A new study from physicists at Harvard and Stanford says that wormholes can exist but they're not very useful for humans to travel through. "It takes longer to get through these wormholes than to go d</w:t>
+        <w:t xml:space="preserve">Facebook CEO Mark Zuckerberg once considered making deals with third-party developers just to help him find out how much users' data is worth, NBC News reported on Tuesday. The report, which cites 4,0</w:t>
       </w:r>
       <w:r>
         <w:t xml:space="preserve"/>
@@ -6642,7 +6959,7 @@
           <w:lang w:val="en-US"/>
         </w:rPr>
         <w:t xml:space="preserve"/>
-        <w:t xml:space="preserve">Fukushima: the Removal of Nuclear Fuel Rods From Damaged Reactor Building Begins</w:t>
+        <w:t xml:space="preserve">'Avengers: Endgame' Footage Leaks on Reddit, YouTube, and Twitter</w:t>
       </w:r>
       <w:r>
         <w:t xml:space="preserve"/>
@@ -6661,7 +6978,7 @@
           <w:lang w:val="en-US"/>
         </w:rPr>
         <w:t xml:space="preserve"/>
-        <w:t xml:space="preserve">An anonymous reader quotes a report from The Guardian: Workers at the wrecked Fukushima Daiichi nuclear power plant have begun removing fuel rods from a storage pool near one of the three reactors tha</w:t>
+        <w:t xml:space="preserve">Despite Disney's efforts to keep as much of Avengers: Endgame under wraps as possible before the latest Marvel blockbuster hits theaters next week, several minutes of blurry Avengers: Endgame footage </w:t>
       </w:r>
       <w:r>
         <w:t xml:space="preserve"/>
@@ -6697,7 +7014,7 @@
           <w:lang w:val="en-US"/>
         </w:rPr>
         <w:t xml:space="preserve"/>
-        <w:t xml:space="preserve">iOS 13 To Feature Dark Mode and Interface Updates, Report Says</w:t>
+        <w:t xml:space="preserve">Scranos Rootkit Expands Operations From China To the Rest of the World</w:t>
       </w:r>
       <w:r>
         <w:t xml:space="preserve"/>
@@ -6716,7 +7033,7 @@
           <w:lang w:val="en-US"/>
         </w:rPr>
         <w:t xml:space="preserve"/>
-        <w:t xml:space="preserve">9to5Mac has learned of several new features expected to be included in iOS 13. From the report: Dark Mode: There will be a system-wide Dark Mode that can be enabled in Settings, including a high contr</w:t>
+        <w:t xml:space="preserve">A malware operation previously limited to China's borders has expanded over the past few months to infect users from all over the world, antivirus firm Bitdefender said in a report published today. Fr</w:t>
       </w:r>
       <w:r>
         <w:t xml:space="preserve"/>
@@ -6752,7 +7069,7 @@
           <w:lang w:val="en-US"/>
         </w:rPr>
         <w:t xml:space="preserve"/>
-        <w:t xml:space="preserve">Immune Cells May Play a Role In Causing Cavities</w:t>
+        <w:t xml:space="preserve">Mozilla Wants Apple To Change Users' iPhone Advertiser ID Every Month</w:t>
       </w:r>
       <w:r>
         <w:t xml:space="preserve"/>
@@ -6771,7 +7088,7 @@
           <w:lang w:val="en-US"/>
         </w:rPr>
         <w:t xml:space="preserve"/>
-        <w:t xml:space="preserve">Researchers at the University of Toronto have found that cavities may be collateral damage from an overzealous immune system. New Atlas reports: Traditionally, bacteria have taken most of the blame fo</w:t>
+        <w:t xml:space="preserve">Mozilla has launched a petition today to get Apple to rotate the IDFA unique identifier of iOS users every month. From a report: The purpose of this request is to prevent online advertisers from creat</w:t>
       </w:r>
       <w:r>
         <w:t xml:space="preserve"/>
@@ -6807,7 +7124,7 @@
           <w:lang w:val="en-US"/>
         </w:rPr>
         <w:t xml:space="preserve"/>
-        <w:t xml:space="preserve">TicTocTrack Smartwatch Flaws Can Be Abused To Track Kids</w:t>
+        <w:t xml:space="preserve">US Government Admits It Doesn't Know If Assange Cracked Password For Manning</w:t>
       </w:r>
       <w:r>
         <w:t xml:space="preserve"/>
@@ -6826,7 +7143,7 @@
           <w:lang w:val="en-US"/>
         </w:rPr>
         <w:t xml:space="preserve"/>
-        <w:t xml:space="preserve">secwatcher shares a report from Threatpost: A popular smartwatch that allows parents to track their children's whereabouts, TicTocTrack, has been discovered to be riddled with security issues that cou</w:t>
+        <w:t xml:space="preserve">An anonymous reader quotes a report from Motherboard: The U.S. government does not have any evidence that WikiLeaks founder Julian Assange succeeded in cracking a password for whistleblower Chelsea Ma</w:t>
       </w:r>
       <w:r>
         <w:t xml:space="preserve"/>
@@ -6862,7 +7179,7 @@
           <w:lang w:val="en-US"/>
         </w:rPr>
         <w:t xml:space="preserve"/>
-        <w:t xml:space="preserve">Science and Bicycling Meet In a New Helmet Design</w:t>
+        <w:t xml:space="preserve">Researchers 3D-Print Heart From Human Patient's Cells</w:t>
       </w:r>
       <w:r>
         <w:t xml:space="preserve"/>
@@ -6881,7 +7198,7 @@
           <w:lang w:val="en-US"/>
         </w:rPr>
         <w:t xml:space="preserve"/>
-        <w:t xml:space="preserve">John Timmer from Ars Technica got a chance to take a look at Trek's new bicycle helmet that they claim offers "the first major change in helmet technology in years," and is backed up with peer-reviewe</w:t>
+        <w:t xml:space="preserve">Researchers have 3D-printed a heart using a patient's cells, providing hope that the technique could be used to heal hearts or engineer new ones for transplants. "This is the first time anyone anywher</w:t>
       </w:r>
       <w:r>
         <w:t xml:space="preserve"/>
@@ -6917,7 +7234,7 @@
           <w:lang w:val="en-US"/>
         </w:rPr>
         <w:t xml:space="preserve"/>
-        <w:t xml:space="preserve">SpaceX Loses the Center Core of Its Falcon Heavy Rocket Due To Choppy Seas</w:t>
+        <w:t xml:space="preserve">Traversable Wormholes Can Exist, But They're Not Very Useful For Space Travel, Physicists Say</w:t>
       </w:r>
       <w:r>
         <w:t xml:space="preserve"/>
@@ -6936,7 +7253,7 @@
           <w:lang w:val="en-US"/>
         </w:rPr>
         <w:t xml:space="preserve"/>
-        <w:t xml:space="preserve">An anonymous reader quotes a report from The Verge: SpaceX successfully landed the center core of its Falcon Heavy rocket on a drone ship last week, but the vehicle accidentally fell into the ocean wh</w:t>
+        <w:t xml:space="preserve">A new study from physicists at Harvard and Stanford says that wormholes can exist but they're not very useful for humans to travel through. "It takes longer to get through these wormholes than to go d</w:t>
       </w:r>
       <w:r>
         <w:t xml:space="preserve"/>
@@ -6972,7 +7289,7 @@
           <w:lang w:val="en-US"/>
         </w:rPr>
         <w:t xml:space="preserve"/>
-        <w:t xml:space="preserve">Google Fiber To Pay Nearly $4 Million To Louisville In Exit Deal</w:t>
+        <w:t xml:space="preserve">Fukushima: the Removal of Nuclear Fuel Rods From Damaged Reactor Building Begins</w:t>
       </w:r>
       <w:r>
         <w:t xml:space="preserve"/>
@@ -6991,7 +7308,7 @@
           <w:lang w:val="en-US"/>
         </w:rPr>
         <w:t xml:space="preserve"/>
-        <w:t xml:space="preserve">As Google Fiber prepares to leave Louisville, Kentucky, Google has agreed to pay the city government $3.84 million to fix damage to city streets. "The payments, to be made over 20 months, will cover r</w:t>
+        <w:t xml:space="preserve">An anonymous reader quotes a report from The Guardian: Workers at the wrecked Fukushima Daiichi nuclear power plant have begun removing fuel rods from a storage pool near one of the three reactors tha</w:t>
       </w:r>
       <w:r>
         <w:t xml:space="preserve"/>
@@ -7027,7 +7344,7 @@
           <w:lang w:val="en-US"/>
         </w:rPr>
         <w:t xml:space="preserve"/>
-        <w:t xml:space="preserve">DARPA Wants To Make a Better, More Secure Version of WhatsApp</w:t>
+        <w:t xml:space="preserve">iOS 13 To Feature Dark Mode and Interface Updates, Report Says</w:t>
       </w:r>
       <w:r>
         <w:t xml:space="preserve"/>
@@ -7046,7 +7363,7 @@
           <w:lang w:val="en-US"/>
         </w:rPr>
         <w:t xml:space="preserve"/>
-        <w:t xml:space="preserve">The Defense and Advanced Research Projects Agency (DARPA) appears to be in the process of developing its own ultra secure communication platform. The program is called "Resilient Anonymous Communicati</w:t>
+        <w:t xml:space="preserve">9to5Mac has learned of several new features expected to be included in iOS 13. From the report: Dark Mode: There will be a system-wide Dark Mode that can be enabled in Settings, including a high contr</w:t>
       </w:r>
       <w:r>
         <w:t xml:space="preserve"/>
@@ -7082,7 +7399,7 @@
           <w:lang w:val="en-US"/>
         </w:rPr>
         <w:t xml:space="preserve"/>
-        <w:t xml:space="preserve">Volkswagen's Former CEO Charged In Germany Over Diesel Rigging</w:t>
+        <w:t xml:space="preserve">Immune Cells May Play a Role In Causing Cavities</w:t>
       </w:r>
       <w:r>
         <w:t xml:space="preserve"/>
@@ -7101,7 +7418,7 @@
           <w:lang w:val="en-US"/>
         </w:rPr>
         <w:t xml:space="preserve"/>
-        <w:t xml:space="preserve">An anonymous reader quotes a report from Bloomberg: Former Volkswagen AG head Martin Winterkorn was charged with serious fraud in Germany for his role in the diesel-rigging scandal that rocked the car</w:t>
+        <w:t xml:space="preserve">Researchers at the University of Toronto have found that cavities may be collateral damage from an overzealous immune system. New Atlas reports: Traditionally, bacteria have taken most of the blame fo</w:t>
       </w:r>
       <w:r>
         <w:t xml:space="preserve"/>
@@ -7137,7 +7454,7 @@
           <w:lang w:val="en-US"/>
         </w:rPr>
         <w:t xml:space="preserve"/>
-        <w:t xml:space="preserve">A Hacker Has Dumped Nearly One Billion User Records Over the Past Two Months</w:t>
+        <w:t xml:space="preserve">TicTocTrack Smartwatch Flaws Can Be Abused To Track Kids</w:t>
       </w:r>
       <w:r>
         <w:t xml:space="preserve"/>
@@ -7156,7 +7473,7 @@
           <w:lang w:val="en-US"/>
         </w:rPr>
         <w:t xml:space="preserve"/>
-        <w:t xml:space="preserve">A hacker who spoke with ZDNet in February about wanting to put up for sale the data of over one billion users is getting dangerously close to his goal after releasing another 65.5 million records last</w:t>
+        <w:t xml:space="preserve">secwatcher shares a report from Threatpost: A popular smartwatch that allows parents to track their children's whereabouts, TicTocTrack, has been discovered to be riddled with security issues that cou</w:t>
       </w:r>
       <w:r>
         <w:t xml:space="preserve"/>
@@ -7192,7 +7509,7 @@
           <w:lang w:val="en-US"/>
         </w:rPr>
         <w:t xml:space="preserve"/>
-        <w:t xml:space="preserve"> Disc-Free Xbox One S Could Land on May 7</w:t>
+        <w:t xml:space="preserve">Science and Bicycling Meet In a New Helmet Design</w:t>
       </w:r>
       <w:r>
         <w:t xml:space="preserve"/>
@@ -7211,7 +7528,7 @@
           <w:lang w:val="en-US"/>
         </w:rPr>
         <w:t xml:space="preserve"/>
-        <w:t xml:space="preserve">Microsoft is about to launch an even cheaper Xbox One S. In order to cut costs, the company is removing the Blu-ray disc drive altogether. According to leaked marketing images spotted by WinFuture, th</w:t>
+        <w:t xml:space="preserve">John Timmer from Ars Technica got a chance to take a look at Trek's new bicycle helmet that they claim offers "the first major change in helmet technology in years," and is backed up with peer-reviewe</w:t>
       </w:r>
       <w:r>
         <w:t xml:space="preserve"/>
@@ -8255,7 +8572,7 @@
                               <w:lang w:val="nl-NL"/>
                             </w:rPr>
                             <w:t xml:space="preserve"/>
-                            <w:t xml:space="preserve">16/4/2019 9:09:25 AM</w:t>
+                            <w:t xml:space="preserve">16/4/2019 1:57:10 PM</w:t>
                           </w:r>
                           <w:r>
                             <w:t xml:space="preserve"/>
@@ -8292,7 +8609,7 @@
                         <w:lang w:val="nl-NL"/>
                       </w:rPr>
                       <w:t xml:space="preserve"/>
-                      <w:t xml:space="preserve">16/4/2019 9:09:25 AM</w:t>
+                      <w:t xml:space="preserve">16/4/2019 1:57:10 PM</w:t>
                     </w:r>
                   </w:p>
                 </w:txbxContent>

</xml_diff>